<commit_message>
Adición a documento de evidencias
1. Se añade funcionalidad de consulta de paso al documento de evidencias.
2. Se actualiza el esquema de la base de datos atrasado.
</commit_message>
<xml_diff>
--- a/Desarrollo/Evidencias del Prototipo Funcional.docx
+++ b/Desarrollo/Evidencias del Prototipo Funcional.docx
@@ -353,7 +353,16 @@
                                           <w:sz w:val="18"/>
                                           <w:szCs w:val="18"/>
                                         </w:rPr>
-                                        <w:t>02 de diciembre de 2019</w:t>
+                                        <w:t>11</w:t>
+                                      </w:r>
+                                      <w:r>
+                                        <w:rPr>
+                                          <w:rFonts w:ascii="Raleway" w:hAnsi="Raleway"/>
+                                          <w:color w:val="FFFFFF" w:themeColor="background1"/>
+                                          <w:sz w:val="18"/>
+                                          <w:szCs w:val="18"/>
+                                        </w:rPr>
+                                        <w:t xml:space="preserve"> de diciembre de 2019</w:t>
                                       </w:r>
                                     </w:sdtContent>
                                   </w:sdt>
@@ -581,7 +590,16 @@
                                     <w:sz w:val="18"/>
                                     <w:szCs w:val="18"/>
                                   </w:rPr>
-                                  <w:t>02 de diciembre de 2019</w:t>
+                                  <w:t>11</w:t>
+                                </w:r>
+                                <w:r>
+                                  <w:rPr>
+                                    <w:rFonts w:ascii="Raleway" w:hAnsi="Raleway"/>
+                                    <w:color w:val="FFFFFF" w:themeColor="background1"/>
+                                    <w:sz w:val="18"/>
+                                    <w:szCs w:val="18"/>
+                                  </w:rPr>
+                                  <w:t xml:space="preserve"> de diciembre de 2019</w:t>
                                 </w:r>
                               </w:sdtContent>
                             </w:sdt>
@@ -998,7 +1016,7 @@
       <w:r>
         <w:fldChar w:fldCharType="separate"/>
       </w:r>
-      <w:hyperlink w:anchor="_Toc26192028" w:history="1">
+      <w:hyperlink w:anchor="_Toc26977352" w:history="1">
         <w:r>
           <w:rPr>
             <w:rStyle w:val="Hipervnculo"/>
@@ -1026,7 +1044,7 @@
             <w:noProof/>
             <w:webHidden/>
           </w:rPr>
-          <w:instrText xml:space="preserve"> PAGEREF _Toc26192028 \h </w:instrText>
+          <w:instrText xml:space="preserve"> PAGEREF _Toc26977352 \h </w:instrText>
         </w:r>
         <w:r>
           <w:rPr>
@@ -1069,7 +1087,7 @@
           <w:lang w:eastAsia="es-MX"/>
         </w:rPr>
       </w:pPr>
-      <w:hyperlink w:anchor="_Toc26192029" w:history="1">
+      <w:hyperlink w:anchor="_Toc26977353" w:history="1">
         <w:r>
           <w:rPr>
             <w:rStyle w:val="Hipervnculo"/>
@@ -1097,7 +1115,7 @@
             <w:noProof/>
             <w:webHidden/>
           </w:rPr>
-          <w:instrText xml:space="preserve"> PAGEREF _Toc26192029 \h </w:instrText>
+          <w:instrText xml:space="preserve"> PAGEREF _Toc26977353 \h </w:instrText>
         </w:r>
         <w:r>
           <w:rPr>
@@ -1154,6 +1172,8 @@
         <w:t>Tabla de ilustraciones</w:t>
       </w:r>
     </w:p>
+    <w:bookmarkStart w:id="0" w:name="_GoBack"/>
+    <w:bookmarkEnd w:id="0"/>
     <w:p>
       <w:pPr>
         <w:pStyle w:val="Tabladeilustraciones"/>
@@ -1175,7 +1195,7 @@
       <w:r>
         <w:fldChar w:fldCharType="separate"/>
       </w:r>
-      <w:hyperlink w:anchor="_Toc26192216" w:history="1">
+      <w:hyperlink w:anchor="_Toc26977359" w:history="1">
         <w:r>
           <w:rPr>
             <w:rStyle w:val="Hipervnculo"/>
@@ -1203,7 +1223,7 @@
             <w:noProof/>
             <w:webHidden/>
           </w:rPr>
-          <w:instrText xml:space="preserve"> PAGEREF _Toc26192216 \h </w:instrText>
+          <w:instrText xml:space="preserve"> PAGEREF _Toc26977359 \h </w:instrText>
         </w:r>
         <w:r>
           <w:rPr>
@@ -1246,7 +1266,7 @@
           <w:lang w:eastAsia="es-MX"/>
         </w:rPr>
       </w:pPr>
-      <w:hyperlink w:anchor="_Toc26192217" w:history="1">
+      <w:hyperlink w:anchor="_Toc26977360" w:history="1">
         <w:r>
           <w:rPr>
             <w:rStyle w:val="Hipervnculo"/>
@@ -1274,7 +1294,7 @@
             <w:noProof/>
             <w:webHidden/>
           </w:rPr>
-          <w:instrText xml:space="preserve"> PAGEREF _Toc26192217 \h </w:instrText>
+          <w:instrText xml:space="preserve"> PAGEREF _Toc26977360 \h </w:instrText>
         </w:r>
         <w:r>
           <w:rPr>
@@ -1317,7 +1337,7 @@
           <w:lang w:eastAsia="es-MX"/>
         </w:rPr>
       </w:pPr>
-      <w:hyperlink w:anchor="_Toc26192218" w:history="1">
+      <w:hyperlink w:anchor="_Toc26977361" w:history="1">
         <w:r>
           <w:rPr>
             <w:rStyle w:val="Hipervnculo"/>
@@ -1345,7 +1365,7 @@
             <w:noProof/>
             <w:webHidden/>
           </w:rPr>
-          <w:instrText xml:space="preserve"> PAGEREF _Toc26192218 \h </w:instrText>
+          <w:instrText xml:space="preserve"> PAGEREF _Toc26977361 \h </w:instrText>
         </w:r>
         <w:r>
           <w:rPr>
@@ -1388,7 +1408,7 @@
           <w:lang w:eastAsia="es-MX"/>
         </w:rPr>
       </w:pPr>
-      <w:hyperlink w:anchor="_Toc26192219" w:history="1">
+      <w:hyperlink w:anchor="_Toc26977362" w:history="1">
         <w:r>
           <w:rPr>
             <w:rStyle w:val="Hipervnculo"/>
@@ -1416,7 +1436,7 @@
             <w:noProof/>
             <w:webHidden/>
           </w:rPr>
-          <w:instrText xml:space="preserve"> PAGEREF _Toc26192219 \h </w:instrText>
+          <w:instrText xml:space="preserve"> PAGEREF _Toc26977362 \h </w:instrText>
         </w:r>
         <w:r>
           <w:rPr>
@@ -1459,7 +1479,7 @@
           <w:lang w:eastAsia="es-MX"/>
         </w:rPr>
       </w:pPr>
-      <w:hyperlink w:anchor="_Toc26192220" w:history="1">
+      <w:hyperlink w:anchor="_Toc26977363" w:history="1">
         <w:r>
           <w:rPr>
             <w:rStyle w:val="Hipervnculo"/>
@@ -1487,7 +1507,7 @@
             <w:noProof/>
             <w:webHidden/>
           </w:rPr>
-          <w:instrText xml:space="preserve"> PAGEREF _Toc26192220 \h </w:instrText>
+          <w:instrText xml:space="preserve"> PAGEREF _Toc26977363 \h </w:instrText>
         </w:r>
         <w:r>
           <w:rPr>
@@ -1530,7 +1550,7 @@
           <w:lang w:eastAsia="es-MX"/>
         </w:rPr>
       </w:pPr>
-      <w:hyperlink w:anchor="_Toc26192221" w:history="1">
+      <w:hyperlink w:anchor="_Toc26977364" w:history="1">
         <w:r>
           <w:rPr>
             <w:rStyle w:val="Hipervnculo"/>
@@ -1558,7 +1578,7 @@
             <w:noProof/>
             <w:webHidden/>
           </w:rPr>
-          <w:instrText xml:space="preserve"> PAGEREF _Toc26192221 \h </w:instrText>
+          <w:instrText xml:space="preserve"> PAGEREF _Toc26977364 \h </w:instrText>
         </w:r>
         <w:r>
           <w:rPr>
@@ -1601,7 +1621,7 @@
           <w:lang w:eastAsia="es-MX"/>
         </w:rPr>
       </w:pPr>
-      <w:hyperlink w:anchor="_Toc26192222" w:history="1">
+      <w:hyperlink w:anchor="_Toc26977365" w:history="1">
         <w:r>
           <w:rPr>
             <w:rStyle w:val="Hipervnculo"/>
@@ -1629,7 +1649,7 @@
             <w:noProof/>
             <w:webHidden/>
           </w:rPr>
-          <w:instrText xml:space="preserve"> PAGEREF _Toc26192222 \h </w:instrText>
+          <w:instrText xml:space="preserve"> PAGEREF _Toc26977365 \h </w:instrText>
         </w:r>
         <w:r>
           <w:rPr>
@@ -1672,7 +1692,7 @@
           <w:lang w:eastAsia="es-MX"/>
         </w:rPr>
       </w:pPr>
-      <w:hyperlink w:anchor="_Toc26192223" w:history="1">
+      <w:hyperlink w:anchor="_Toc26977366" w:history="1">
         <w:r>
           <w:rPr>
             <w:rStyle w:val="Hipervnculo"/>
@@ -1700,7 +1720,7 @@
             <w:noProof/>
             <w:webHidden/>
           </w:rPr>
-          <w:instrText xml:space="preserve"> PAGEREF _Toc26192223 \h </w:instrText>
+          <w:instrText xml:space="preserve"> PAGEREF _Toc26977366 \h </w:instrText>
         </w:r>
         <w:r>
           <w:rPr>
@@ -1743,14 +1763,14 @@
           <w:lang w:eastAsia="es-MX"/>
         </w:rPr>
       </w:pPr>
-      <w:hyperlink w:anchor="_Toc26192224" w:history="1">
+      <w:hyperlink w:anchor="_Toc26977367" w:history="1">
         <w:r>
           <w:rPr>
             <w:rStyle w:val="Hipervnculo"/>
             <w:rFonts w:ascii="Raleway" w:hAnsi="Raleway"/>
             <w:noProof/>
           </w:rPr>
-          <w:t>Ilustración 9: pantalla de asesor curricular.</w:t>
+          <w:t>Ilustración 9: pantalla de paso del proceso (vista de tabla).</w:t>
         </w:r>
         <w:r>
           <w:rPr>
@@ -1771,7 +1791,7 @@
             <w:noProof/>
             <w:webHidden/>
           </w:rPr>
-          <w:instrText xml:space="preserve"> PAGEREF _Toc26192224 \h </w:instrText>
+          <w:instrText xml:space="preserve"> PAGEREF _Toc26977367 \h </w:instrText>
         </w:r>
         <w:r>
           <w:rPr>
@@ -1814,14 +1834,14 @@
           <w:lang w:eastAsia="es-MX"/>
         </w:rPr>
       </w:pPr>
-      <w:hyperlink w:anchor="_Toc26192225" w:history="1">
+      <w:hyperlink w:anchor="_Toc26977368" w:history="1">
         <w:r>
           <w:rPr>
             <w:rStyle w:val="Hipervnculo"/>
             <w:rFonts w:ascii="Raleway" w:hAnsi="Raleway"/>
             <w:noProof/>
           </w:rPr>
-          <w:t>Ilustración 10: pantalla de alta de involucrados.</w:t>
+          <w:t>Ilustración 10: pantalla de paso del proceso (vista de cuadro de texto).</w:t>
         </w:r>
         <w:r>
           <w:rPr>
@@ -1842,7 +1862,7 @@
             <w:noProof/>
             <w:webHidden/>
           </w:rPr>
-          <w:instrText xml:space="preserve"> PAGEREF _Toc26192225 \h </w:instrText>
+          <w:instrText xml:space="preserve"> PAGEREF _Toc26977368 \h </w:instrText>
         </w:r>
         <w:r>
           <w:rPr>
@@ -1885,14 +1905,14 @@
           <w:lang w:eastAsia="es-MX"/>
         </w:rPr>
       </w:pPr>
-      <w:hyperlink w:anchor="_Toc26192226" w:history="1">
+      <w:hyperlink w:anchor="_Toc26977369" w:history="1">
         <w:r>
           <w:rPr>
             <w:rStyle w:val="Hipervnculo"/>
             <w:rFonts w:ascii="Raleway" w:hAnsi="Raleway"/>
             <w:noProof/>
           </w:rPr>
-          <w:t>Ilustración 11: pantalla principal con menú principal (cerrar sesión).</w:t>
+          <w:t>Ilustración 11: pantalla de asesor curricular.</w:t>
         </w:r>
         <w:r>
           <w:rPr>
@@ -1913,7 +1933,7 @@
             <w:noProof/>
             <w:webHidden/>
           </w:rPr>
-          <w:instrText xml:space="preserve"> PAGEREF _Toc26192226 \h </w:instrText>
+          <w:instrText xml:space="preserve"> PAGEREF _Toc26977369 \h </w:instrText>
         </w:r>
         <w:r>
           <w:rPr>
@@ -1934,6 +1954,148 @@
             <w:webHidden/>
           </w:rPr>
           <w:t>9</w:t>
+        </w:r>
+        <w:r>
+          <w:rPr>
+            <w:noProof/>
+            <w:webHidden/>
+          </w:rPr>
+          <w:fldChar w:fldCharType="end"/>
+        </w:r>
+      </w:hyperlink>
+    </w:p>
+    <w:p>
+      <w:pPr>
+        <w:pStyle w:val="Tabladeilustraciones"/>
+        <w:tabs>
+          <w:tab w:val="right" w:leader="dot" w:pos="8828"/>
+        </w:tabs>
+        <w:rPr>
+          <w:rFonts w:eastAsiaTheme="minorEastAsia"/>
+          <w:noProof/>
+          <w:lang w:eastAsia="es-MX"/>
+        </w:rPr>
+      </w:pPr>
+      <w:hyperlink w:anchor="_Toc26977370" w:history="1">
+        <w:r>
+          <w:rPr>
+            <w:rStyle w:val="Hipervnculo"/>
+            <w:rFonts w:ascii="Raleway" w:hAnsi="Raleway"/>
+            <w:noProof/>
+          </w:rPr>
+          <w:t>Ilustración 12: pantalla de alta de involucrados.</w:t>
+        </w:r>
+        <w:r>
+          <w:rPr>
+            <w:noProof/>
+            <w:webHidden/>
+          </w:rPr>
+          <w:tab/>
+        </w:r>
+        <w:r>
+          <w:rPr>
+            <w:noProof/>
+            <w:webHidden/>
+          </w:rPr>
+          <w:fldChar w:fldCharType="begin"/>
+        </w:r>
+        <w:r>
+          <w:rPr>
+            <w:noProof/>
+            <w:webHidden/>
+          </w:rPr>
+          <w:instrText xml:space="preserve"> PAGEREF _Toc26977370 \h </w:instrText>
+        </w:r>
+        <w:r>
+          <w:rPr>
+            <w:noProof/>
+            <w:webHidden/>
+          </w:rPr>
+        </w:r>
+        <w:r>
+          <w:rPr>
+            <w:noProof/>
+            <w:webHidden/>
+          </w:rPr>
+          <w:fldChar w:fldCharType="separate"/>
+        </w:r>
+        <w:r>
+          <w:rPr>
+            <w:noProof/>
+            <w:webHidden/>
+          </w:rPr>
+          <w:t>9</w:t>
+        </w:r>
+        <w:r>
+          <w:rPr>
+            <w:noProof/>
+            <w:webHidden/>
+          </w:rPr>
+          <w:fldChar w:fldCharType="end"/>
+        </w:r>
+      </w:hyperlink>
+    </w:p>
+    <w:p>
+      <w:pPr>
+        <w:pStyle w:val="Tabladeilustraciones"/>
+        <w:tabs>
+          <w:tab w:val="right" w:leader="dot" w:pos="8828"/>
+        </w:tabs>
+        <w:rPr>
+          <w:rFonts w:eastAsiaTheme="minorEastAsia"/>
+          <w:noProof/>
+          <w:lang w:eastAsia="es-MX"/>
+        </w:rPr>
+      </w:pPr>
+      <w:hyperlink w:anchor="_Toc26977371" w:history="1">
+        <w:r>
+          <w:rPr>
+            <w:rStyle w:val="Hipervnculo"/>
+            <w:rFonts w:ascii="Raleway" w:hAnsi="Raleway"/>
+            <w:noProof/>
+          </w:rPr>
+          <w:t>Ilustración 13: pantalla principal con menú principal (cerrar sesión).</w:t>
+        </w:r>
+        <w:r>
+          <w:rPr>
+            <w:noProof/>
+            <w:webHidden/>
+          </w:rPr>
+          <w:tab/>
+        </w:r>
+        <w:r>
+          <w:rPr>
+            <w:noProof/>
+            <w:webHidden/>
+          </w:rPr>
+          <w:fldChar w:fldCharType="begin"/>
+        </w:r>
+        <w:r>
+          <w:rPr>
+            <w:noProof/>
+            <w:webHidden/>
+          </w:rPr>
+          <w:instrText xml:space="preserve"> PAGEREF _Toc26977371 \h </w:instrText>
+        </w:r>
+        <w:r>
+          <w:rPr>
+            <w:noProof/>
+            <w:webHidden/>
+          </w:rPr>
+        </w:r>
+        <w:r>
+          <w:rPr>
+            <w:noProof/>
+            <w:webHidden/>
+          </w:rPr>
+          <w:fldChar w:fldCharType="separate"/>
+        </w:r>
+        <w:r>
+          <w:rPr>
+            <w:noProof/>
+            <w:webHidden/>
+          </w:rPr>
+          <w:t>10</w:t>
         </w:r>
         <w:r>
           <w:rPr>
@@ -1969,15 +2131,14 @@
           <w:numId w:val="1"/>
         </w:numPr>
       </w:pPr>
-      <w:bookmarkStart w:id="0" w:name="_Toc26191918"/>
+      <w:bookmarkStart w:id="1" w:name="_Toc26191918"/>
       <w:r>
         <w:rPr>
           <w:rStyle w:val="Ttulo1Car"/>
         </w:rPr>
-        <w:lastRenderedPageBreak/>
         <w:t>Introducción</w:t>
       </w:r>
-      <w:bookmarkEnd w:id="0"/>
+      <w:bookmarkEnd w:id="1"/>
       <w:r>
         <w:rPr>
           <w:rFonts w:ascii="Raleway" w:hAnsi="Raleway"/>
@@ -2092,14 +2253,14 @@
           <w:numId w:val="1"/>
         </w:numPr>
       </w:pPr>
-      <w:bookmarkStart w:id="1" w:name="_Toc26191919"/>
+      <w:bookmarkStart w:id="2" w:name="_Toc26191919"/>
       <w:r>
         <w:rPr>
           <w:rStyle w:val="Ttulo1Car"/>
         </w:rPr>
         <w:t>Desarrollo del prototipo</w:t>
       </w:r>
-      <w:bookmarkEnd w:id="1"/>
+      <w:bookmarkEnd w:id="2"/>
       <w:r>
         <w:rPr>
           <w:rFonts w:ascii="Raleway" w:hAnsi="Raleway"/>
@@ -2179,7 +2340,7 @@
           <w:rFonts w:ascii="Raleway" w:hAnsi="Raleway"/>
         </w:rPr>
       </w:pPr>
-      <w:bookmarkStart w:id="2" w:name="_Toc26192028"/>
+      <w:bookmarkStart w:id="3" w:name="_Toc26977352"/>
       <w:r>
         <w:rPr>
           <w:rFonts w:ascii="Raleway" w:hAnsi="Raleway"/>
@@ -2223,7 +2384,7 @@
         </w:rPr>
         <w:t>: Especificaciones del desarrollo.</w:t>
       </w:r>
-      <w:bookmarkEnd w:id="2"/>
+      <w:bookmarkEnd w:id="3"/>
     </w:p>
     <w:tbl>
       <w:tblPr>
@@ -2557,14 +2718,14 @@
           <w:numId w:val="1"/>
         </w:numPr>
       </w:pPr>
-      <w:bookmarkStart w:id="3" w:name="_Toc26191920"/>
+      <w:bookmarkStart w:id="4" w:name="_Toc26191920"/>
       <w:r>
         <w:rPr>
           <w:rStyle w:val="Ttulo1Car"/>
         </w:rPr>
         <w:t>Evidencias</w:t>
       </w:r>
-      <w:bookmarkEnd w:id="3"/>
+      <w:bookmarkEnd w:id="4"/>
       <w:r>
         <w:rPr>
           <w:rFonts w:ascii="Raleway" w:hAnsi="Raleway"/>
@@ -2638,7 +2799,7 @@
           <w:rFonts w:ascii="Raleway" w:hAnsi="Raleway"/>
         </w:rPr>
       </w:pPr>
-      <w:bookmarkStart w:id="4" w:name="_Toc26192029"/>
+      <w:bookmarkStart w:id="5" w:name="_Toc26977353"/>
       <w:r>
         <w:rPr>
           <w:rFonts w:ascii="Raleway" w:hAnsi="Raleway"/>
@@ -2682,7 +2843,7 @@
         </w:rPr>
         <w:t>: funcionalidades incluidas.</w:t>
       </w:r>
-      <w:bookmarkEnd w:id="4"/>
+      <w:bookmarkEnd w:id="5"/>
     </w:p>
     <w:tbl>
       <w:tblPr>
@@ -2983,7 +3144,19 @@
               <w:rPr>
                 <w:rFonts w:ascii="Raleway" w:hAnsi="Raleway"/>
               </w:rPr>
-              <w:t>Establecimiento de asesor curricular por proyecto.</w:t>
+              <w:t>Consult</w:t>
+            </w:r>
+            <w:r>
+              <w:rPr>
+                <w:rFonts w:ascii="Raleway" w:hAnsi="Raleway"/>
+              </w:rPr>
+              <w:t>a de</w:t>
+            </w:r>
+            <w:r>
+              <w:rPr>
+                <w:rFonts w:ascii="Raleway" w:hAnsi="Raleway"/>
+              </w:rPr>
+              <w:t xml:space="preserve"> paso del proceso.</w:t>
             </w:r>
           </w:p>
         </w:tc>
@@ -3001,7 +3174,7 @@
               <w:rPr>
                 <w:rFonts w:ascii="Raleway" w:hAnsi="Raleway"/>
               </w:rPr>
-              <w:t>CU 18 – Asignar asesor curricular.</w:t>
+              <w:t>CU 27 – Consultar paso.</w:t>
             </w:r>
           </w:p>
         </w:tc>
@@ -3022,6 +3195,44 @@
                 <w:rFonts w:ascii="Raleway" w:hAnsi="Raleway"/>
               </w:rPr>
               <w:lastRenderedPageBreak/>
+              <w:t>Establecimiento de asesor curricular por proyecto.</w:t>
+            </w:r>
+          </w:p>
+        </w:tc>
+        <w:tc>
+          <w:tcPr>
+            <w:tcW w:w="4856" w:type="dxa"/>
+          </w:tcPr>
+          <w:p>
+            <w:pPr>
+              <w:rPr>
+                <w:rFonts w:ascii="Raleway" w:hAnsi="Raleway"/>
+              </w:rPr>
+            </w:pPr>
+            <w:r>
+              <w:rPr>
+                <w:rFonts w:ascii="Raleway" w:hAnsi="Raleway"/>
+              </w:rPr>
+              <w:t>CU 18 – Asignar asesor curricular.</w:t>
+            </w:r>
+          </w:p>
+        </w:tc>
+      </w:tr>
+      <w:tr>
+        <w:tc>
+          <w:tcPr>
+            <w:tcW w:w="4070" w:type="dxa"/>
+          </w:tcPr>
+          <w:p>
+            <w:pPr>
+              <w:rPr>
+                <w:rFonts w:ascii="Raleway" w:hAnsi="Raleway"/>
+              </w:rPr>
+            </w:pPr>
+            <w:r>
+              <w:rPr>
+                <w:rFonts w:ascii="Raleway" w:hAnsi="Raleway"/>
+              </w:rPr>
               <w:t>Establecimiento de colaboradores por proyecto.</w:t>
             </w:r>
           </w:p>
@@ -3155,7 +3366,7 @@
           <w:rFonts w:ascii="Raleway" w:hAnsi="Raleway"/>
         </w:rPr>
       </w:pPr>
-      <w:bookmarkStart w:id="5" w:name="_Toc26192216"/>
+      <w:bookmarkStart w:id="6" w:name="_Toc26977359"/>
       <w:r>
         <w:rPr>
           <w:rFonts w:ascii="Raleway" w:hAnsi="Raleway"/>
@@ -3199,7 +3410,7 @@
         </w:rPr>
         <w:t>: pantalla de inicio de sesión.</w:t>
       </w:r>
-      <w:bookmarkEnd w:id="5"/>
+      <w:bookmarkEnd w:id="6"/>
     </w:p>
     <w:p>
       <w:pPr>
@@ -3285,7 +3496,7 @@
           <w:rFonts w:ascii="Raleway" w:hAnsi="Raleway"/>
         </w:rPr>
       </w:pPr>
-      <w:bookmarkStart w:id="6" w:name="_Toc26192217"/>
+      <w:bookmarkStart w:id="7" w:name="_Toc26977360"/>
       <w:r>
         <w:rPr>
           <w:rFonts w:ascii="Raleway" w:hAnsi="Raleway"/>
@@ -3329,7 +3540,7 @@
         </w:rPr>
         <w:t>: pantalla de consulta de proyectos curriculares.</w:t>
       </w:r>
-      <w:bookmarkEnd w:id="6"/>
+      <w:bookmarkEnd w:id="7"/>
     </w:p>
     <w:p>
       <w:pPr>
@@ -3383,7 +3594,7 @@
           <w:rFonts w:ascii="Raleway" w:hAnsi="Raleway"/>
         </w:rPr>
       </w:pPr>
-      <w:bookmarkStart w:id="7" w:name="_Toc26192218"/>
+      <w:bookmarkStart w:id="8" w:name="_Toc26977361"/>
       <w:r>
         <w:rPr>
           <w:rFonts w:ascii="Raleway" w:hAnsi="Raleway"/>
@@ -3439,7 +3650,7 @@
         </w:rPr>
         <w:t xml:space="preserve"> (búsqueda).</w:t>
       </w:r>
-      <w:bookmarkEnd w:id="7"/>
+      <w:bookmarkEnd w:id="8"/>
     </w:p>
     <w:p>
       <w:pPr>
@@ -3538,53 +3749,51 @@
           <w:rFonts w:ascii="Raleway" w:hAnsi="Raleway"/>
         </w:rPr>
       </w:pPr>
-      <w:bookmarkStart w:id="8" w:name="_Toc26192219"/>
-      <w:bookmarkStart w:id="9" w:name="_GoBack"/>
+      <w:bookmarkStart w:id="9" w:name="_Toc26977362"/>
+      <w:r>
+        <w:rPr>
+          <w:rFonts w:ascii="Raleway" w:hAnsi="Raleway"/>
+        </w:rPr>
+        <w:t xml:space="preserve">Ilustración </w:t>
+      </w:r>
+      <w:r>
+        <w:rPr>
+          <w:rFonts w:ascii="Raleway" w:hAnsi="Raleway"/>
+        </w:rPr>
+        <w:fldChar w:fldCharType="begin"/>
+      </w:r>
+      <w:r>
+        <w:rPr>
+          <w:rFonts w:ascii="Raleway" w:hAnsi="Raleway"/>
+        </w:rPr>
+        <w:instrText xml:space="preserve"> SEQ Ilustración \* ARABIC </w:instrText>
+      </w:r>
+      <w:r>
+        <w:rPr>
+          <w:rFonts w:ascii="Raleway" w:hAnsi="Raleway"/>
+        </w:rPr>
+        <w:fldChar w:fldCharType="separate"/>
+      </w:r>
+      <w:r>
+        <w:rPr>
+          <w:rFonts w:ascii="Raleway" w:hAnsi="Raleway"/>
+          <w:noProof/>
+        </w:rPr>
+        <w:t>4</w:t>
+      </w:r>
+      <w:r>
+        <w:rPr>
+          <w:rFonts w:ascii="Raleway" w:hAnsi="Raleway"/>
+        </w:rPr>
+        <w:fldChar w:fldCharType="end"/>
+      </w:r>
+      <w:r>
+        <w:rPr>
+          <w:rFonts w:ascii="Raleway" w:hAnsi="Raleway"/>
+        </w:rPr>
+        <w:t>: pantalla de opciones de programa educativo.</w:t>
+      </w:r>
       <w:bookmarkEnd w:id="9"/>
-      <w:r>
-        <w:rPr>
-          <w:rFonts w:ascii="Raleway" w:hAnsi="Raleway"/>
-        </w:rPr>
-        <w:t xml:space="preserve">Ilustración </w:t>
-      </w:r>
-      <w:r>
-        <w:rPr>
-          <w:rFonts w:ascii="Raleway" w:hAnsi="Raleway"/>
-        </w:rPr>
-        <w:fldChar w:fldCharType="begin"/>
-      </w:r>
-      <w:r>
-        <w:rPr>
-          <w:rFonts w:ascii="Raleway" w:hAnsi="Raleway"/>
-        </w:rPr>
-        <w:instrText xml:space="preserve"> SEQ Ilustración \* ARABIC </w:instrText>
-      </w:r>
-      <w:r>
-        <w:rPr>
-          <w:rFonts w:ascii="Raleway" w:hAnsi="Raleway"/>
-        </w:rPr>
-        <w:fldChar w:fldCharType="separate"/>
-      </w:r>
-      <w:r>
-        <w:rPr>
-          <w:rFonts w:ascii="Raleway" w:hAnsi="Raleway"/>
-          <w:noProof/>
-        </w:rPr>
-        <w:t>4</w:t>
-      </w:r>
-      <w:r>
-        <w:rPr>
-          <w:rFonts w:ascii="Raleway" w:hAnsi="Raleway"/>
-        </w:rPr>
-        <w:fldChar w:fldCharType="end"/>
-      </w:r>
-      <w:r>
-        <w:rPr>
-          <w:rFonts w:ascii="Raleway" w:hAnsi="Raleway"/>
-        </w:rPr>
-        <w:t>: pantalla de opciones de programa educativo.</w:t>
-      </w:r>
-      <w:bookmarkEnd w:id="8"/>
     </w:p>
     <w:p>
       <w:pPr>
@@ -3638,7 +3847,7 @@
           <w:rFonts w:ascii="Raleway" w:hAnsi="Raleway"/>
         </w:rPr>
       </w:pPr>
-      <w:bookmarkStart w:id="10" w:name="_Toc26192220"/>
+      <w:bookmarkStart w:id="10" w:name="_Toc26977363"/>
       <w:r>
         <w:rPr>
           <w:rFonts w:ascii="Raleway" w:hAnsi="Raleway"/>
@@ -3769,7 +3978,7 @@
           <w:rFonts w:ascii="Raleway" w:hAnsi="Raleway"/>
         </w:rPr>
       </w:pPr>
-      <w:bookmarkStart w:id="11" w:name="_Toc26192221"/>
+      <w:bookmarkStart w:id="11" w:name="_Toc26977364"/>
       <w:r>
         <w:rPr>
           <w:rFonts w:ascii="Raleway" w:hAnsi="Raleway"/>
@@ -3911,7 +4120,7 @@
           <w:rFonts w:ascii="Raleway" w:hAnsi="Raleway"/>
         </w:rPr>
       </w:pPr>
-      <w:bookmarkStart w:id="12" w:name="_Toc26192222"/>
+      <w:bookmarkStart w:id="12" w:name="_Toc26977365"/>
       <w:r>
         <w:rPr>
           <w:rFonts w:ascii="Raleway" w:hAnsi="Raleway"/>
@@ -3999,10 +4208,10 @@
           <w:noProof/>
         </w:rPr>
         <w:drawing>
-          <wp:inline distT="0" distB="0" distL="0" distR="0" wp14:anchorId="7C429B25" wp14:editId="1E56C8FC">
+          <wp:inline distT="0" distB="0" distL="0" distR="0" wp14:anchorId="11302343" wp14:editId="449D65AD">
             <wp:extent cx="5612130" cy="3155315"/>
             <wp:effectExtent l="0" t="0" r="7620" b="6985"/>
-            <wp:docPr id="19" name="Imagen 19"/>
+            <wp:docPr id="4" name="Imagen 4"/>
             <wp:cNvGraphicFramePr>
               <a:graphicFrameLocks xmlns:a="http://schemas.openxmlformats.org/drawingml/2006/main" noChangeAspect="1"/>
             </wp:cNvGraphicFramePr>
@@ -4042,7 +4251,7 @@
           <w:rFonts w:ascii="Raleway" w:hAnsi="Raleway"/>
         </w:rPr>
       </w:pPr>
-      <w:bookmarkStart w:id="13" w:name="_Toc26192223"/>
+      <w:bookmarkStart w:id="13" w:name="_Toc26977366"/>
       <w:r>
         <w:rPr>
           <w:rFonts w:ascii="Raleway" w:hAnsi="Raleway"/>
@@ -4105,7 +4314,31 @@
         <w:rPr>
           <w:rFonts w:ascii="Raleway" w:hAnsi="Raleway"/>
         </w:rPr>
-        <w:t>, mostrando los pasos de establecimiento de asesor curricular (disponible para el jefe del departamento de desarrollo curricular) y colaboradores (disponible para el asesor curricular)</w:t>
+        <w:t>, mostrando los pasos</w:t>
+      </w:r>
+      <w:r>
+        <w:rPr>
+          <w:rFonts w:ascii="Raleway" w:hAnsi="Raleway"/>
+        </w:rPr>
+        <w:t xml:space="preserve"> registrados incluyendo el</w:t>
+      </w:r>
+      <w:r>
+        <w:rPr>
+          <w:rFonts w:ascii="Raleway" w:hAnsi="Raleway"/>
+        </w:rPr>
+        <w:t xml:space="preserve"> establecimiento de asesor curricular (disponible para el jefe del departamento de desarrollo curricular) y </w:t>
+      </w:r>
+      <w:r>
+        <w:rPr>
+          <w:rFonts w:ascii="Raleway" w:hAnsi="Raleway"/>
+        </w:rPr>
+        <w:t xml:space="preserve">establecimiento de </w:t>
+      </w:r>
+      <w:r>
+        <w:rPr>
+          <w:rFonts w:ascii="Raleway" w:hAnsi="Raleway"/>
+        </w:rPr>
+        <w:t>colaboradores (disponible para el asesor curricular)</w:t>
       </w:r>
       <w:r>
         <w:rPr>
@@ -4129,7 +4362,7 @@
         <w:rPr>
           <w:rFonts w:ascii="Raleway" w:hAnsi="Raleway"/>
         </w:rPr>
-        <w:t>Establecimiento de asesor curricular por proyecto.</w:t>
+        <w:t>Consulta de paso del proceso.</w:t>
       </w:r>
     </w:p>
     <w:p>
@@ -4142,10 +4375,10 @@
         </w:rPr>
         <w:lastRenderedPageBreak/>
         <w:drawing>
-          <wp:inline distT="0" distB="0" distL="0" distR="0" wp14:anchorId="282FB5DE" wp14:editId="2DF21BC5">
+          <wp:inline distT="0" distB="0" distL="0" distR="0" wp14:anchorId="3ECC5AAB" wp14:editId="5832F8DD">
             <wp:extent cx="5612130" cy="3155315"/>
             <wp:effectExtent l="0" t="0" r="7620" b="6985"/>
-            <wp:docPr id="20" name="Imagen 20"/>
+            <wp:docPr id="2" name="Imagen 2"/>
             <wp:cNvGraphicFramePr>
               <a:graphicFrameLocks xmlns:a="http://schemas.openxmlformats.org/drawingml/2006/main" noChangeAspect="1"/>
             </wp:cNvGraphicFramePr>
@@ -4183,9 +4416,10 @@
         <w:pStyle w:val="Descripcin"/>
         <w:rPr>
           <w:rFonts w:ascii="Raleway" w:hAnsi="Raleway"/>
-        </w:rPr>
-      </w:pPr>
-      <w:bookmarkStart w:id="14" w:name="_Toc26192224"/>
+          <w:noProof/>
+        </w:rPr>
+      </w:pPr>
+      <w:bookmarkStart w:id="14" w:name="_Toc26977367"/>
       <w:r>
         <w:rPr>
           <w:rFonts w:ascii="Raleway" w:hAnsi="Raleway"/>
@@ -4227,44 +4461,19 @@
         <w:rPr>
           <w:rFonts w:ascii="Raleway" w:hAnsi="Raleway"/>
         </w:rPr>
-        <w:t>: pantalla de asesor curricular.</w:t>
+        <w:t>: pantalla de paso del proceso (vista de tabla)</w:t>
+      </w:r>
+      <w:r>
+        <w:rPr>
+          <w:rFonts w:ascii="Raleway" w:hAnsi="Raleway"/>
+          <w:noProof/>
+        </w:rPr>
+        <w:t>.</w:t>
       </w:r>
       <w:bookmarkEnd w:id="14"/>
     </w:p>
     <w:p>
       <w:pPr>
-        <w:jc w:val="both"/>
-        <w:rPr>
-          <w:rFonts w:ascii="Raleway" w:hAnsi="Raleway"/>
-        </w:rPr>
-      </w:pPr>
-      <w:r>
-        <w:rPr>
-          <w:rFonts w:ascii="Raleway" w:hAnsi="Raleway"/>
-        </w:rPr>
-        <w:t>El jefe del departamento de desarrollo curricular obtiene los usuarios y selecciona al asesor curricular para el proyecto.</w:t>
-      </w:r>
-    </w:p>
-    <w:p>
-      <w:pPr>
-        <w:pStyle w:val="Prrafodelista"/>
-        <w:numPr>
-          <w:ilvl w:val="0"/>
-          <w:numId w:val="5"/>
-        </w:numPr>
-        <w:rPr>
-          <w:rFonts w:ascii="Raleway" w:hAnsi="Raleway"/>
-        </w:rPr>
-      </w:pPr>
-      <w:r>
-        <w:rPr>
-          <w:rFonts w:ascii="Raleway" w:hAnsi="Raleway"/>
-        </w:rPr>
-        <w:t>Establecimiento de colaboradores por proyecto.</w:t>
-      </w:r>
-    </w:p>
-    <w:p>
-      <w:pPr>
         <w:keepNext/>
       </w:pPr>
       <w:r>
@@ -4272,10 +4481,10 @@
           <w:noProof/>
         </w:rPr>
         <w:drawing>
-          <wp:inline distT="0" distB="0" distL="0" distR="0" wp14:anchorId="5B139786" wp14:editId="5C111F91">
+          <wp:inline distT="0" distB="0" distL="0" distR="0" wp14:anchorId="79DBF65B" wp14:editId="4FA9859E">
             <wp:extent cx="5612130" cy="3155315"/>
             <wp:effectExtent l="0" t="0" r="7620" b="6985"/>
-            <wp:docPr id="21" name="Imagen 21"/>
+            <wp:docPr id="3" name="Imagen 3"/>
             <wp:cNvGraphicFramePr>
               <a:graphicFrameLocks xmlns:a="http://schemas.openxmlformats.org/drawingml/2006/main" noChangeAspect="1"/>
             </wp:cNvGraphicFramePr>
@@ -4315,7 +4524,7 @@
           <w:rFonts w:ascii="Raleway" w:hAnsi="Raleway"/>
         </w:rPr>
       </w:pPr>
-      <w:bookmarkStart w:id="15" w:name="_Toc26192225"/>
+      <w:bookmarkStart w:id="15" w:name="_Toc26977368"/>
       <w:r>
         <w:rPr>
           <w:rFonts w:ascii="Raleway" w:hAnsi="Raleway"/>
@@ -4357,22 +4566,21 @@
         <w:rPr>
           <w:rFonts w:ascii="Raleway" w:hAnsi="Raleway"/>
         </w:rPr>
-        <w:t>: pantalla de alta de involucrados.</w:t>
+        <w:t>: pantalla de paso del proceso (vista de cuadro de texto).</w:t>
       </w:r>
       <w:bookmarkEnd w:id="15"/>
     </w:p>
     <w:p>
       <w:pPr>
-        <w:jc w:val="both"/>
-        <w:rPr>
-          <w:rFonts w:ascii="Raleway" w:hAnsi="Raleway"/>
-        </w:rPr>
-      </w:pPr>
-      <w:r>
-        <w:rPr>
-          <w:rFonts w:ascii="Raleway" w:hAnsi="Raleway"/>
-        </w:rPr>
-        <w:t>El asesor curricular obtiene los usuarios y selecciona a los colaboradores para el proyecto.</w:t>
+        <w:rPr>
+          <w:rFonts w:ascii="Raleway" w:hAnsi="Raleway"/>
+        </w:rPr>
+      </w:pPr>
+      <w:r>
+        <w:rPr>
+          <w:rFonts w:ascii="Raleway" w:hAnsi="Raleway"/>
+        </w:rPr>
+        <w:t>Todos los usuarios pueden consultar los pasos del proceso.</w:t>
       </w:r>
     </w:p>
     <w:p>
@@ -4390,23 +4598,23 @@
         <w:rPr>
           <w:rFonts w:ascii="Raleway" w:hAnsi="Raleway"/>
         </w:rPr>
+        <w:t>Establecimiento de asesor curricular por proyecto.</w:t>
+      </w:r>
+    </w:p>
+    <w:p>
+      <w:pPr>
+        <w:keepNext/>
+      </w:pPr>
+      <w:r>
+        <w:rPr>
+          <w:noProof/>
+        </w:rPr>
         <w:lastRenderedPageBreak/>
-        <w:t>Cerrar sesión.</w:t>
-      </w:r>
-    </w:p>
-    <w:p>
-      <w:pPr>
-        <w:keepNext/>
-      </w:pPr>
-      <w:r>
-        <w:rPr>
-          <w:noProof/>
-        </w:rPr>
         <w:drawing>
-          <wp:inline distT="0" distB="0" distL="0" distR="0" wp14:anchorId="018B9878" wp14:editId="67CDF2AF">
+          <wp:inline distT="0" distB="0" distL="0" distR="0" wp14:anchorId="282FB5DE" wp14:editId="2DF21BC5">
             <wp:extent cx="5612130" cy="3155315"/>
             <wp:effectExtent l="0" t="0" r="7620" b="6985"/>
-            <wp:docPr id="22" name="Imagen 22"/>
+            <wp:docPr id="20" name="Imagen 20"/>
             <wp:cNvGraphicFramePr>
               <a:graphicFrameLocks xmlns:a="http://schemas.openxmlformats.org/drawingml/2006/main" noChangeAspect="1"/>
             </wp:cNvGraphicFramePr>
@@ -4446,7 +4654,7 @@
           <w:rFonts w:ascii="Raleway" w:hAnsi="Raleway"/>
         </w:rPr>
       </w:pPr>
-      <w:bookmarkStart w:id="16" w:name="_Toc26192226"/>
+      <w:bookmarkStart w:id="16" w:name="_Toc26977369"/>
       <w:r>
         <w:rPr>
           <w:rFonts w:ascii="Raleway" w:hAnsi="Raleway"/>
@@ -4488,9 +4696,270 @@
         <w:rPr>
           <w:rFonts w:ascii="Raleway" w:hAnsi="Raleway"/>
         </w:rPr>
+        <w:t>: pantalla de asesor curricular.</w:t>
+      </w:r>
+      <w:bookmarkEnd w:id="16"/>
+    </w:p>
+    <w:p>
+      <w:pPr>
+        <w:jc w:val="both"/>
+        <w:rPr>
+          <w:rFonts w:ascii="Raleway" w:hAnsi="Raleway"/>
+        </w:rPr>
+      </w:pPr>
+      <w:r>
+        <w:rPr>
+          <w:rFonts w:ascii="Raleway" w:hAnsi="Raleway"/>
+        </w:rPr>
+        <w:t>El jefe del departamento de desarrollo curricular obtiene los usuarios y selecciona al asesor curricular para el proyecto.</w:t>
+      </w:r>
+    </w:p>
+    <w:p>
+      <w:pPr>
+        <w:pStyle w:val="Prrafodelista"/>
+        <w:numPr>
+          <w:ilvl w:val="0"/>
+          <w:numId w:val="5"/>
+        </w:numPr>
+        <w:rPr>
+          <w:rFonts w:ascii="Raleway" w:hAnsi="Raleway"/>
+        </w:rPr>
+      </w:pPr>
+      <w:r>
+        <w:rPr>
+          <w:rFonts w:ascii="Raleway" w:hAnsi="Raleway"/>
+        </w:rPr>
+        <w:t>Establecimiento de colaboradores por proyecto.</w:t>
+      </w:r>
+    </w:p>
+    <w:p>
+      <w:pPr>
+        <w:keepNext/>
+      </w:pPr>
+      <w:r>
+        <w:rPr>
+          <w:noProof/>
+        </w:rPr>
+        <w:drawing>
+          <wp:inline distT="0" distB="0" distL="0" distR="0" wp14:anchorId="5B139786" wp14:editId="5C111F91">
+            <wp:extent cx="5612130" cy="3155315"/>
+            <wp:effectExtent l="0" t="0" r="7620" b="6985"/>
+            <wp:docPr id="21" name="Imagen 21"/>
+            <wp:cNvGraphicFramePr>
+              <a:graphicFrameLocks xmlns:a="http://schemas.openxmlformats.org/drawingml/2006/main" noChangeAspect="1"/>
+            </wp:cNvGraphicFramePr>
+            <a:graphic xmlns:a="http://schemas.openxmlformats.org/drawingml/2006/main">
+              <a:graphicData uri="http://schemas.openxmlformats.org/drawingml/2006/picture">
+                <pic:pic xmlns:pic="http://schemas.openxmlformats.org/drawingml/2006/picture">
+                  <pic:nvPicPr>
+                    <pic:cNvPr id="1" name=""/>
+                    <pic:cNvPicPr/>
+                  </pic:nvPicPr>
+                  <pic:blipFill>
+                    <a:blip r:embed="rId21"/>
+                    <a:stretch>
+                      <a:fillRect/>
+                    </a:stretch>
+                  </pic:blipFill>
+                  <pic:spPr>
+                    <a:xfrm>
+                      <a:off x="0" y="0"/>
+                      <a:ext cx="5612130" cy="3155315"/>
+                    </a:xfrm>
+                    <a:prstGeom prst="rect">
+                      <a:avLst/>
+                    </a:prstGeom>
+                  </pic:spPr>
+                </pic:pic>
+              </a:graphicData>
+            </a:graphic>
+          </wp:inline>
+        </w:drawing>
+      </w:r>
+    </w:p>
+    <w:p>
+      <w:pPr>
+        <w:pStyle w:val="Descripcin"/>
+        <w:rPr>
+          <w:rFonts w:ascii="Raleway" w:hAnsi="Raleway"/>
+        </w:rPr>
+      </w:pPr>
+      <w:bookmarkStart w:id="17" w:name="_Toc26977370"/>
+      <w:r>
+        <w:rPr>
+          <w:rFonts w:ascii="Raleway" w:hAnsi="Raleway"/>
+        </w:rPr>
+        <w:t xml:space="preserve">Ilustración </w:t>
+      </w:r>
+      <w:r>
+        <w:rPr>
+          <w:rFonts w:ascii="Raleway" w:hAnsi="Raleway"/>
+        </w:rPr>
+        <w:fldChar w:fldCharType="begin"/>
+      </w:r>
+      <w:r>
+        <w:rPr>
+          <w:rFonts w:ascii="Raleway" w:hAnsi="Raleway"/>
+        </w:rPr>
+        <w:instrText xml:space="preserve"> SEQ Ilustración \* ARABIC </w:instrText>
+      </w:r>
+      <w:r>
+        <w:rPr>
+          <w:rFonts w:ascii="Raleway" w:hAnsi="Raleway"/>
+        </w:rPr>
+        <w:fldChar w:fldCharType="separate"/>
+      </w:r>
+      <w:r>
+        <w:rPr>
+          <w:rFonts w:ascii="Raleway" w:hAnsi="Raleway"/>
+          <w:noProof/>
+        </w:rPr>
+        <w:t>12</w:t>
+      </w:r>
+      <w:r>
+        <w:rPr>
+          <w:rFonts w:ascii="Raleway" w:hAnsi="Raleway"/>
+        </w:rPr>
+        <w:fldChar w:fldCharType="end"/>
+      </w:r>
+      <w:r>
+        <w:rPr>
+          <w:rFonts w:ascii="Raleway" w:hAnsi="Raleway"/>
+        </w:rPr>
+        <w:t>: pantalla de alta de involucrados.</w:t>
+      </w:r>
+      <w:bookmarkEnd w:id="17"/>
+    </w:p>
+    <w:p>
+      <w:pPr>
+        <w:jc w:val="both"/>
+        <w:rPr>
+          <w:rFonts w:ascii="Raleway" w:hAnsi="Raleway"/>
+        </w:rPr>
+      </w:pPr>
+      <w:r>
+        <w:rPr>
+          <w:rFonts w:ascii="Raleway" w:hAnsi="Raleway"/>
+        </w:rPr>
+        <w:t>El asesor curricular obtiene los usuarios y selecciona a los colaboradores para el proyecto.</w:t>
+      </w:r>
+    </w:p>
+    <w:p>
+      <w:pPr>
+        <w:pStyle w:val="Prrafodelista"/>
+        <w:numPr>
+          <w:ilvl w:val="0"/>
+          <w:numId w:val="5"/>
+        </w:numPr>
+        <w:rPr>
+          <w:rFonts w:ascii="Raleway" w:hAnsi="Raleway"/>
+        </w:rPr>
+      </w:pPr>
+      <w:r>
+        <w:rPr>
+          <w:rFonts w:ascii="Raleway" w:hAnsi="Raleway"/>
+        </w:rPr>
+        <w:lastRenderedPageBreak/>
+        <w:t>Cerrar sesión.</w:t>
+      </w:r>
+    </w:p>
+    <w:p>
+      <w:pPr>
+        <w:keepNext/>
+      </w:pPr>
+      <w:r>
+        <w:rPr>
+          <w:noProof/>
+        </w:rPr>
+        <w:drawing>
+          <wp:inline distT="0" distB="0" distL="0" distR="0" wp14:anchorId="018B9878" wp14:editId="67CDF2AF">
+            <wp:extent cx="5612130" cy="3155315"/>
+            <wp:effectExtent l="0" t="0" r="7620" b="6985"/>
+            <wp:docPr id="22" name="Imagen 22"/>
+            <wp:cNvGraphicFramePr>
+              <a:graphicFrameLocks xmlns:a="http://schemas.openxmlformats.org/drawingml/2006/main" noChangeAspect="1"/>
+            </wp:cNvGraphicFramePr>
+            <a:graphic xmlns:a="http://schemas.openxmlformats.org/drawingml/2006/main">
+              <a:graphicData uri="http://schemas.openxmlformats.org/drawingml/2006/picture">
+                <pic:pic xmlns:pic="http://schemas.openxmlformats.org/drawingml/2006/picture">
+                  <pic:nvPicPr>
+                    <pic:cNvPr id="1" name=""/>
+                    <pic:cNvPicPr/>
+                  </pic:nvPicPr>
+                  <pic:blipFill>
+                    <a:blip r:embed="rId22"/>
+                    <a:stretch>
+                      <a:fillRect/>
+                    </a:stretch>
+                  </pic:blipFill>
+                  <pic:spPr>
+                    <a:xfrm>
+                      <a:off x="0" y="0"/>
+                      <a:ext cx="5612130" cy="3155315"/>
+                    </a:xfrm>
+                    <a:prstGeom prst="rect">
+                      <a:avLst/>
+                    </a:prstGeom>
+                  </pic:spPr>
+                </pic:pic>
+              </a:graphicData>
+            </a:graphic>
+          </wp:inline>
+        </w:drawing>
+      </w:r>
+    </w:p>
+    <w:p>
+      <w:pPr>
+        <w:pStyle w:val="Descripcin"/>
+        <w:rPr>
+          <w:rFonts w:ascii="Raleway" w:hAnsi="Raleway"/>
+        </w:rPr>
+      </w:pPr>
+      <w:bookmarkStart w:id="18" w:name="_Toc26977371"/>
+      <w:r>
+        <w:rPr>
+          <w:rFonts w:ascii="Raleway" w:hAnsi="Raleway"/>
+        </w:rPr>
+        <w:t xml:space="preserve">Ilustración </w:t>
+      </w:r>
+      <w:r>
+        <w:rPr>
+          <w:rFonts w:ascii="Raleway" w:hAnsi="Raleway"/>
+        </w:rPr>
+        <w:fldChar w:fldCharType="begin"/>
+      </w:r>
+      <w:r>
+        <w:rPr>
+          <w:rFonts w:ascii="Raleway" w:hAnsi="Raleway"/>
+        </w:rPr>
+        <w:instrText xml:space="preserve"> SEQ Ilustración \* ARABIC </w:instrText>
+      </w:r>
+      <w:r>
+        <w:rPr>
+          <w:rFonts w:ascii="Raleway" w:hAnsi="Raleway"/>
+        </w:rPr>
+        <w:fldChar w:fldCharType="separate"/>
+      </w:r>
+      <w:r>
+        <w:rPr>
+          <w:rFonts w:ascii="Raleway" w:hAnsi="Raleway"/>
+          <w:noProof/>
+        </w:rPr>
+        <w:t>13</w:t>
+      </w:r>
+      <w:r>
+        <w:rPr>
+          <w:rFonts w:ascii="Raleway" w:hAnsi="Raleway"/>
+        </w:rPr>
+        <w:fldChar w:fldCharType="end"/>
+      </w:r>
+      <w:r>
+        <w:rPr>
+          <w:rFonts w:ascii="Raleway" w:hAnsi="Raleway"/>
+        </w:rPr>
         <w:t>: pantalla principal con menú principal (cerrar sesión).</w:t>
       </w:r>
-      <w:bookmarkEnd w:id="16"/>
+      <w:bookmarkEnd w:id="18"/>
     </w:p>
     <w:p>
       <w:pPr>
@@ -5930,7 +6399,7 @@
 <CoverPageProperties xmlns="http://schemas.microsoft.com/office/2006/coverPageProps">
   <PublishDate/>
   <Abstract/>
-  <CompanyAddress>02 de diciembre de 2019</CompanyAddress>
+  <CompanyAddress>11 de diciembre de 2019</CompanyAddress>
   <CompanyPhone/>
   <CompanyFax/>
   <CompanyEmail/>
@@ -5950,7 +6419,7 @@
 </file>
 
 <file path=customXml/itemProps2.xml><?xml version="1.0" encoding="utf-8"?>
-<ds:datastoreItem xmlns:ds="http://schemas.openxmlformats.org/officeDocument/2006/customXml" ds:itemID="{C353257A-641F-43AE-A88C-EB11DB3A3A74}">
+<ds:datastoreItem xmlns:ds="http://schemas.openxmlformats.org/officeDocument/2006/customXml" ds:itemID="{9087A7FF-94EF-4B61-A0F5-5B00704B086E}">
   <ds:schemaRefs>
     <ds:schemaRef ds:uri="http://schemas.openxmlformats.org/officeDocument/2006/bibliography"/>
   </ds:schemaRefs>

</xml_diff>